<commit_message>
continue w/ openIntro Ch6 for stats and sports
</commit_message>
<xml_diff>
--- a/Stats/statsByLopez/02_baseball2/openIntro6.docx
+++ b/Stats/statsByLopez/02_baseball2/openIntro6.docx
@@ -7,14 +7,11 @@
         <w:pStyle w:val="Heading1"/>
         <w:jc w:val="center"/>
       </w:pPr>
-      <w:r>
-        <w:t>Chapter 6</w:t>
-      </w:r>
-      <w:r>
-        <w:t xml:space="preserve">: </w:t>
-      </w:r>
-      <w:r>
-        <w:t>Multiple and logistic regression</w:t>
+      <w:bookmarkStart w:id="0" w:name="_Hlk514434728"/>
+      <w:bookmarkStart w:id="1" w:name="_GoBack"/>
+      <w:bookmarkEnd w:id="1"/>
+      <w:r>
+        <w:t>Chapter 6: Multiple and logistic regression</w:t>
       </w:r>
     </w:p>
     <w:p>
@@ -22,10 +19,7 @@
         <w:pStyle w:val="ListBullet"/>
       </w:pPr>
       <w:r>
-        <w:t xml:space="preserve">Principles </w:t>
-      </w:r>
-      <w:r>
-        <w:t xml:space="preserve">of simple linear regression lay foundation for more </w:t>
+        <w:t xml:space="preserve">Principles of simple linear regression lay foundation for more </w:t>
       </w:r>
       <w:proofErr w:type="spellStart"/>
       <w:r>
@@ -47,16 +41,7 @@
         <w:t>multiple regression</w:t>
       </w:r>
       <w:r>
-        <w:t xml:space="preserve"> = </w:t>
-      </w:r>
-      <w:r>
-        <w:t xml:space="preserve">more than </w:t>
-      </w:r>
-      <w:r>
-        <w:t xml:space="preserve">1 </w:t>
-      </w:r>
-      <w:r>
-        <w:t>predictor</w:t>
+        <w:t xml:space="preserve"> = more than 1 predictor</w:t>
       </w:r>
     </w:p>
     <w:p>
@@ -70,16 +55,7 @@
         <w:t>logistic regression</w:t>
       </w:r>
       <w:r>
-        <w:t xml:space="preserve"> = </w:t>
-      </w:r>
-      <w:r>
-        <w:t xml:space="preserve">predicting categorical outcomes </w:t>
-      </w:r>
-      <w:r>
-        <w:t xml:space="preserve">w/ 2 </w:t>
-      </w:r>
-      <w:r>
-        <w:t>possible categories.</w:t>
+        <w:t xml:space="preserve"> = predicting categorical outcomes w/ 2 possible categories.</w:t>
       </w:r>
     </w:p>
     <w:p>
@@ -97,28 +73,7 @@
         <w:pStyle w:val="ListBullet"/>
       </w:pPr>
       <w:r>
-        <w:t xml:space="preserve">Multiple regression extends simple </w:t>
-      </w:r>
-      <w:r>
-        <w:t>2</w:t>
-      </w:r>
-      <w:r>
-        <w:t xml:space="preserve">-variable regression </w:t>
-      </w:r>
-      <w:r>
-        <w:t xml:space="preserve">w/ 1 </w:t>
-      </w:r>
-      <w:r>
-        <w:t>response but many predictors (</w:t>
-      </w:r>
-      <w:r>
-        <w:t>X = {</w:t>
-      </w:r>
-      <w:r>
-        <w:t>x1, x2, x3, ...</w:t>
-      </w:r>
-      <w:r>
-        <w:t xml:space="preserve"> </w:t>
+        <w:t xml:space="preserve">Multiple regression extends simple 2-variable regression w/ 1 response but many predictors (X = {x1, x2, x3, ... </w:t>
       </w:r>
       <w:proofErr w:type="spellStart"/>
       <w:r>
@@ -126,10 +81,7 @@
       </w:r>
       <w:proofErr w:type="spellEnd"/>
       <w:r>
-        <w:t>}</w:t>
-      </w:r>
-      <w:r>
-        <w:t>)</w:t>
+        <w:t>})</w:t>
       </w:r>
     </w:p>
     <w:p>
@@ -137,10 +89,7 @@
         <w:pStyle w:val="ListBullet"/>
       </w:pPr>
       <w:r>
-        <w:t xml:space="preserve">Method </w:t>
-      </w:r>
-      <w:r>
-        <w:t>is motivated by scenarios where many variables may be simultaneously connected to an output</w:t>
+        <w:t>Method is motivated by scenarios where many variables may be simultaneously connected to an output</w:t>
       </w:r>
     </w:p>
     <w:p>
@@ -156,40 +105,7 @@
       </w:r>
       <w:proofErr w:type="spellEnd"/>
       <w:r>
-        <w:t xml:space="preserve"> auctions of Mario Kart for the Wii</w:t>
-      </w:r>
-      <w:r>
-        <w:t xml:space="preserve"> w/ </w:t>
-      </w:r>
-      <w:r>
-        <w:t xml:space="preserve">outcome variable of interest </w:t>
-      </w:r>
-      <w:r>
-        <w:t xml:space="preserve">= </w:t>
-      </w:r>
-      <w:r>
-        <w:t>total price of an auction</w:t>
-      </w:r>
-      <w:r>
-        <w:t xml:space="preserve"> (</w:t>
-      </w:r>
-      <w:r>
-        <w:t xml:space="preserve">highest bid </w:t>
-      </w:r>
-      <w:r>
-        <w:t xml:space="preserve">+ </w:t>
-      </w:r>
-      <w:r>
-        <w:t>shipping cost</w:t>
-      </w:r>
-      <w:r>
-        <w:t xml:space="preserve">) + </w:t>
-      </w:r>
-      <w:r>
-        <w:t>try to determine how total price is related to each characteristic in an auction</w:t>
-      </w:r>
-      <w:r>
-        <w:t xml:space="preserve">, </w:t>
+        <w:t xml:space="preserve"> auctions of Mario Kart for the Wii w/ outcome variable of interest = total price of an auction (highest bid + shipping cost) + try to determine how total price is related to each characteristic in an auction, </w:t>
       </w:r>
       <w:r>
         <w:rPr>
@@ -211,28 +127,7 @@
         <w:ind w:left="720"/>
       </w:pPr>
       <w:r>
-        <w:t>Ex:</w:t>
-      </w:r>
-      <w:r>
-        <w:t xml:space="preserve"> </w:t>
-      </w:r>
-      <w:r>
-        <w:t xml:space="preserve">“All </w:t>
-      </w:r>
-      <w:r>
-        <w:t xml:space="preserve">other characteristics held constant, are longer auctions associated </w:t>
-      </w:r>
-      <w:r>
-        <w:t xml:space="preserve">w/ </w:t>
-      </w:r>
-      <w:r>
-        <w:t>higher or lower prices?</w:t>
-      </w:r>
-      <w:r>
-        <w:t>”</w:t>
-      </w:r>
-      <w:r>
-        <w:t xml:space="preserve"> </w:t>
+        <w:t xml:space="preserve">Ex: “All other characteristics held constant, are longer auctions associated w/ higher or lower prices?” </w:t>
       </w:r>
     </w:p>
     <w:p>
@@ -245,13 +140,7 @@
         <w:ind w:left="720"/>
       </w:pPr>
       <w:r>
-        <w:t xml:space="preserve">Ex: “On </w:t>
-      </w:r>
-      <w:r>
-        <w:t>average, how much more do buyers tend to pay for additional Wii wheels in auctions?</w:t>
-      </w:r>
-      <w:r>
-        <w:t>”</w:t>
+        <w:t>Ex: “On average, how much more do buyers tend to pay for additional Wii wheels in auctions?”</w:t>
       </w:r>
     </w:p>
     <w:p>
@@ -259,10 +148,7 @@
         <w:pStyle w:val="ListBullet"/>
       </w:pPr>
       <w:r>
-        <w:t>D</w:t>
-      </w:r>
-      <w:r>
-        <w:t>ata set includes results from 141 auctions.</w:t>
+        <w:t>Data set includes results from 141 auctions.</w:t>
       </w:r>
     </w:p>
     <w:p>
@@ -359,16 +245,7 @@
         <w:pStyle w:val="ListBullet"/>
       </w:pPr>
       <w:r>
-        <w:t xml:space="preserve">condition </w:t>
-      </w:r>
-      <w:r>
-        <w:t xml:space="preserve">+ </w:t>
-      </w:r>
-      <w:r>
-        <w:t>stock photo</w:t>
-      </w:r>
-      <w:r>
-        <w:t xml:space="preserve"> = </w:t>
+        <w:t xml:space="preserve">condition + stock photo = </w:t>
       </w:r>
       <w:r>
         <w:rPr>
@@ -387,26 +264,11 @@
       </w:r>
       <w:proofErr w:type="spellStart"/>
       <w:r>
-        <w:t>c</w:t>
-      </w:r>
-      <w:r>
-        <w:t>ond</w:t>
-      </w:r>
-      <w:proofErr w:type="spellEnd"/>
-      <w:r>
-        <w:t xml:space="preserve"> </w:t>
-      </w:r>
-      <w:r>
-        <w:t xml:space="preserve">= </w:t>
-      </w:r>
-      <w:r>
-        <w:t>1 if game new</w:t>
-      </w:r>
-      <w:r>
-        <w:t xml:space="preserve">, </w:t>
-      </w:r>
-      <w:r>
-        <w:t xml:space="preserve">0 if used. </w:t>
+        <w:t>cond</w:t>
+      </w:r>
+      <w:proofErr w:type="spellEnd"/>
+      <w:r>
+        <w:t xml:space="preserve"> = 1 if game new, 0 if used. </w:t>
       </w:r>
     </w:p>
     <w:p>
@@ -422,22 +284,7 @@
         <w:pStyle w:val="ListBullet"/>
       </w:pPr>
       <w:r>
-        <w:t xml:space="preserve">Multiple regression also allows for categorical variables </w:t>
-      </w:r>
-      <w:r>
-        <w:t xml:space="preserve">w/ </w:t>
-      </w:r>
-      <w:r>
-        <w:t>many levels</w:t>
-      </w:r>
-      <w:r>
-        <w:t xml:space="preserve"> (</w:t>
-      </w:r>
-      <w:r>
-        <w:t>do not have any such variables in this analysis</w:t>
-      </w:r>
-      <w:r>
-        <w:t>)</w:t>
+        <w:t>Multiple regression also allows for categorical variables w/ many levels (do not have any such variables in this analysis)</w:t>
       </w:r>
     </w:p>
     <w:p>
@@ -445,16 +292,7 @@
         <w:pStyle w:val="ListBullet"/>
       </w:pPr>
       <w:r>
-        <w:t xml:space="preserve">Fit </w:t>
-      </w:r>
-      <w:r>
-        <w:t xml:space="preserve">a linear regression </w:t>
-      </w:r>
-      <w:r>
-        <w:t xml:space="preserve">w/ </w:t>
-      </w:r>
-      <w:r>
-        <w:t xml:space="preserve">condition as a predictor of auction price. </w:t>
+        <w:t xml:space="preserve">Fit a linear regression w/ condition as a predictor of auction price. </w:t>
       </w:r>
       <w:r>
         <w:rPr>
@@ -688,20 +526,14 @@
         <w:t>coeﬃcient</w:t>
       </w:r>
       <w:r>
-        <w:t xml:space="preserve"> !</w:t>
+        <w:t xml:space="preserve"> </w:t>
+      </w:r>
+      <w:r>
+        <w:t>!</w:t>
       </w:r>
       <w:proofErr w:type="gramEnd"/>
       <w:r>
-        <w:t xml:space="preserve">= 0 </w:t>
-      </w:r>
-      <w:r>
-        <w:t xml:space="preserve">when using this simple </w:t>
-      </w:r>
-      <w:r>
-        <w:t>1</w:t>
-      </w:r>
-      <w:r>
-        <w:t>-variable model</w:t>
+        <w:t>= 0 when using this simple 1-variable model</w:t>
       </w:r>
     </w:p>
     <w:p>
@@ -1078,13 +910,21 @@
         <w:t>point estimates</w:t>
       </w:r>
       <w:r>
-        <w:t xml:space="preserve"> b</w:t>
+        <w:t xml:space="preserve"> </w:t>
+      </w:r>
+      <w:proofErr w:type="spellStart"/>
+      <w:r>
+        <w:t>b</w:t>
       </w:r>
       <w:r>
         <w:t>_</w:t>
       </w:r>
       <w:r>
-        <w:t>i of each β</w:t>
+        <w:t>i</w:t>
+      </w:r>
+      <w:proofErr w:type="spellEnd"/>
+      <w:r>
+        <w:t xml:space="preserve"> of each β</w:t>
       </w:r>
       <w:proofErr w:type="spellStart"/>
       <w:r>
@@ -1313,7 +1153,44 @@
         <w:rPr>
           <w:u w:val="single"/>
         </w:rPr>
-        <w:t>6.7 Compute the residual of the ﬁrst observation in Table 6.1 on page 262 using the equation identiﬁed in Guided Practice 6.5.</w:t>
+        <w:t xml:space="preserve">6.7 Compute the residual of the </w:t>
+      </w:r>
+      <w:r>
+        <w:rPr>
+          <w:u w:val="single"/>
+        </w:rPr>
+        <w:t>1</w:t>
+      </w:r>
+      <w:r>
+        <w:rPr>
+          <w:u w:val="single"/>
+          <w:vertAlign w:val="superscript"/>
+        </w:rPr>
+        <w:t>st</w:t>
+      </w:r>
+      <w:r>
+        <w:rPr>
+          <w:u w:val="single"/>
+        </w:rPr>
+        <w:t xml:space="preserve"> </w:t>
+      </w:r>
+      <w:r>
+        <w:rPr>
+          <w:u w:val="single"/>
+        </w:rPr>
+        <w:t>observation in</w:t>
+      </w:r>
+      <w:r>
+        <w:rPr>
+          <w:u w:val="single"/>
+        </w:rPr>
+        <w:t xml:space="preserve"> the dataset</w:t>
+      </w:r>
+      <w:r>
+        <w:rPr>
+          <w:u w:val="single"/>
+        </w:rPr>
+        <w:t xml:space="preserve"> using the equation in Practice 6.5.</w:t>
       </w:r>
       <w:r>
         <w:t xml:space="preserve"> </w:t>
@@ -1328,58 +1205,275 @@
         </w:tabs>
         <w:ind w:left="720"/>
       </w:pPr>
-      <w:bookmarkStart w:id="0" w:name="_GoBack"/>
-      <w:bookmarkEnd w:id="0"/>
+      <w:r>
+        <w:rPr>
+          <w:b/>
+        </w:rPr>
+        <w:t xml:space="preserve">y = 36.2110 + 5.1306*1 + 1.0803*1 - .0268*3 + 7.2852*1 </w:t>
+      </w:r>
     </w:p>
     <w:p>
       <w:pPr>
         <w:pStyle w:val="ListBullet"/>
+        <w:tabs>
+          <w:tab w:val="clear" w:pos="360"/>
+          <w:tab w:val="num" w:pos="720"/>
+        </w:tabs>
+        <w:ind w:left="720"/>
+      </w:pPr>
+      <w:r>
+        <w:t>= 36.2110 + 5.1306 + 1.0803 - .0268*3 + 7.2852</w:t>
+      </w:r>
+      <w:r>
+        <w:t xml:space="preserve"> = </w:t>
+      </w:r>
+      <w:r>
         <w:rPr>
-          <w:u w:val="single"/>
+          <w:b/>
         </w:rPr>
+        <w:t>49.6267</w:t>
+      </w:r>
+    </w:p>
+    <w:p>
+      <w:pPr>
+        <w:pStyle w:val="ListBullet"/>
+        <w:tabs>
+          <w:tab w:val="clear" w:pos="360"/>
+          <w:tab w:val="num" w:pos="720"/>
+        </w:tabs>
+        <w:ind w:left="720"/>
       </w:pPr>
       <w:r>
+        <w:t xml:space="preserve">e = 51.55 – </w:t>
+      </w:r>
+      <w:r>
+        <w:t>49.6267</w:t>
+      </w:r>
+      <w:r>
+        <w:t xml:space="preserve"> = </w:t>
+      </w:r>
+      <w:r>
         <w:rPr>
-          <w:u w:val="single"/>
+          <w:b/>
         </w:rPr>
+        <w:t>1.9233</w:t>
+      </w:r>
+      <w:r>
+        <w:rPr>
+          <w:b/>
+        </w:rPr>
+        <w:t xml:space="preserve"> </w:t>
+      </w:r>
+    </w:p>
+    <w:p>
+      <w:pPr>
+        <w:pStyle w:val="ListBullet"/>
+      </w:pPr>
+      <w:r>
         <w:t xml:space="preserve">6.8 We estimated a coeﬃcient for </w:t>
       </w:r>
       <w:proofErr w:type="spellStart"/>
       <w:r>
+        <w:t>cond</w:t>
+      </w:r>
+      <w:proofErr w:type="spellEnd"/>
+      <w:r>
+        <w:t xml:space="preserve"> new in Section 6.1.1 of b1 = 10.90 </w:t>
+      </w:r>
+      <w:r>
+        <w:t>w/</w:t>
+      </w:r>
+      <w:r>
+        <w:t xml:space="preserve"> SE</w:t>
+      </w:r>
+      <w:r>
+        <w:t>_</w:t>
+      </w:r>
+      <w:r>
+        <w:t xml:space="preserve">b1 = 1.26 when using simple linear regression. Why might there be a diﬀerence between that estimate </w:t>
+      </w:r>
+      <w:r>
+        <w:t xml:space="preserve">+ </w:t>
+      </w:r>
+      <w:r>
+        <w:t>the one in the multiple regression setting?</w:t>
+      </w:r>
+    </w:p>
+    <w:p>
+      <w:pPr>
+        <w:pStyle w:val="ListBullet"/>
+        <w:tabs>
+          <w:tab w:val="clear" w:pos="360"/>
+          <w:tab w:val="num" w:pos="0"/>
+        </w:tabs>
+        <w:ind w:left="0" w:firstLine="360"/>
+      </w:pPr>
+      <w:r>
+        <w:t>Interactions between different predictors</w:t>
+      </w:r>
+      <w:r>
+        <w:t xml:space="preserve"> b/c some may be correlated</w:t>
+      </w:r>
+    </w:p>
+    <w:p>
+      <w:pPr>
+        <w:pStyle w:val="ListBullet"/>
+        <w:ind w:firstLine="0"/>
+      </w:pPr>
+      <w:r>
+        <w:t xml:space="preserve">Ex: When estimating </w:t>
+      </w:r>
+      <w:r>
+        <w:t xml:space="preserve">the connection of price </w:t>
+      </w:r>
+      <w:r>
+        <w:t xml:space="preserve">+ </w:t>
+      </w:r>
+      <w:proofErr w:type="spellStart"/>
+      <w:r>
+        <w:t>cond</w:t>
+      </w:r>
+      <w:r>
+        <w:t>_</w:t>
+      </w:r>
+      <w:r>
+        <w:t>new</w:t>
+      </w:r>
+      <w:proofErr w:type="spellEnd"/>
+      <w:r>
+        <w:t xml:space="preserve"> using simple linear regressio</w:t>
+      </w:r>
+      <w:r>
+        <w:t xml:space="preserve">n = </w:t>
+      </w:r>
+      <w:r>
+        <w:t xml:space="preserve">unable to control for other variables like </w:t>
+      </w:r>
+      <w:r>
+        <w:t xml:space="preserve"># </w:t>
+      </w:r>
+      <w:r>
+        <w:t xml:space="preserve">of Wii wheels included in the auction. </w:t>
+      </w:r>
+    </w:p>
+    <w:p>
+      <w:pPr>
+        <w:pStyle w:val="ListBullet"/>
+        <w:ind w:firstLine="0"/>
+      </w:pPr>
+      <w:r>
         <w:rPr>
-          <w:u w:val="single"/>
+          <w:i/>
         </w:rPr>
-        <w:t>cond</w:t>
-      </w:r>
-      <w:proofErr w:type="spellEnd"/>
+        <w:t>***</w:t>
+      </w:r>
       <w:r>
         <w:rPr>
-          <w:u w:val="single"/>
+          <w:i/>
         </w:rPr>
-        <w:t xml:space="preserve"> new in Section 6.1.1 of b1 = 10.90 with a standard error of SEb1 = 1.26 when using simple linear regression. Why might there be a diﬀerence between that estimate and the one in the multiple regression setting?</w:t>
-      </w:r>
-    </w:p>
-    <w:p>
+        <w:t>That</w:t>
+      </w:r>
+      <w:r>
+        <w:t xml:space="preserve"> model was </w:t>
+      </w:r>
       <w:r>
         <w:rPr>
-          <w:u w:val="single"/>
+          <w:b/>
         </w:rPr>
-        <w:t>If w</w:t>
-      </w:r>
-      <w:r>
-        <w:t xml:space="preserve">e examined the data carefully, we would see that some predictors are correlated. For instance, when we estimated the connection of the outcome price and predictor </w:t>
-      </w:r>
-      <w:proofErr w:type="spellStart"/>
-      <w:r>
-        <w:t>cond</w:t>
-      </w:r>
-      <w:proofErr w:type="spellEnd"/>
-      <w:r>
-        <w:t xml:space="preserve"> new using simple linear regression, we were unable to control for other variables like the number of Wii wheels included in the auction. That model was biased by the confounding variable wheels. When we use both variables, this </w:t>
-      </w:r>
+        <w:t>biased</w:t>
+      </w:r>
+      <w:r>
+        <w:t xml:space="preserve"> by the </w:t>
+      </w:r>
+      <w:r>
+        <w:rPr>
+          <w:b/>
+        </w:rPr>
+        <w:t>confounding</w:t>
+      </w:r>
+      <w:r>
+        <w:t xml:space="preserve"> </w:t>
+      </w:r>
+      <w:r>
+        <w:rPr>
+          <w:b/>
+        </w:rPr>
+        <w:t>variable</w:t>
+      </w:r>
+      <w:r>
+        <w:t xml:space="preserve"> </w:t>
+      </w:r>
+      <w:r>
+        <w:rPr>
+          <w:i/>
+        </w:rPr>
+        <w:t>wheels</w:t>
+      </w:r>
+      <w:r>
+        <w:rPr>
+          <w:i/>
+        </w:rPr>
+        <w:t>***</w:t>
+      </w:r>
+      <w:r>
+        <w:t xml:space="preserve"> </w:t>
+      </w:r>
+    </w:p>
+    <w:p>
+      <w:pPr>
+        <w:pStyle w:val="ListBullet"/>
+        <w:ind w:firstLine="0"/>
+      </w:pPr>
       <w:r>
         <w:lastRenderedPageBreak/>
-        <w:t>particular underlying and unintentional bias is reduced or eliminated (though bias from other confounding variables may still remain).</w:t>
+        <w:t xml:space="preserve">When we </w:t>
+      </w:r>
+      <w:r>
+        <w:rPr>
+          <w:b/>
+        </w:rPr>
+        <w:t>use</w:t>
+      </w:r>
+      <w:r>
+        <w:t xml:space="preserve"> both variables, this </w:t>
+      </w:r>
+      <w:proofErr w:type="gramStart"/>
+      <w:r>
+        <w:t>particular underlying</w:t>
+      </w:r>
+      <w:proofErr w:type="gramEnd"/>
+      <w:r>
+        <w:t xml:space="preserve"> </w:t>
+      </w:r>
+      <w:r>
+        <w:t xml:space="preserve">+ </w:t>
+      </w:r>
+      <w:r>
+        <w:t>unintentional bias</w:t>
+      </w:r>
+      <w:r>
+        <w:t xml:space="preserve"> </w:t>
+      </w:r>
+      <w:r>
+        <w:t>reduced</w:t>
+      </w:r>
+      <w:r>
+        <w:t>/</w:t>
+      </w:r>
+      <w:r>
+        <w:t>eliminated (</w:t>
+      </w:r>
+      <w:r>
+        <w:t>***</w:t>
+      </w:r>
+      <w:r>
+        <w:t>though bias from other confounding variables may still remain</w:t>
+      </w:r>
+      <w:r>
+        <w:t>***</w:t>
+      </w:r>
+      <w:r>
+        <w:t>).</w:t>
       </w:r>
     </w:p>
     <w:p>
@@ -4552,24 +4646,12 @@
       </w:r>
       <w:proofErr w:type="gramEnd"/>
       <w:r>
-        <w:t xml:space="preserve"> side of Equation (6.19) equal to the range of possibilities for the right hand side; if there was no transformation for this equation, the left hand side could only take values between 0 and 1, but the right hand side could take values outside of this range. A common transformation for pi is the logit transformation, which may be written as logit(pi) = loge</w:t>
-      </w:r>
-      <w:r>
-        <w:t> pi 1−pi</w:t>
-      </w:r>
-      <w:r>
-        <w:t/>
-      </w:r>
-    </w:p>
-    <w:p>
-      <w:r>
-        <w:t>The logit transformation is shown in Figure 6.14. Below, we rewrite Equation (6.19) using the logit transformation of pi: loge</w:t>
-      </w:r>
-      <w:r>
-        <w:t> pi 1−pi</w:t>
-      </w:r>
-      <w:r>
-        <w:t>= β0 + β1x</w:t>
+        <w:t xml:space="preserve"> side of Equation (6.19) equal to the range of possibilities for the right hand side; if there was no transformation for this equation, the left hand side could only take values between 0 and 1, but the right hand side could take values outside of this range. A common transformation for pi is the logit transformation, which may be written as logit(pi) = logepi 1−pi</w:t>
+      </w:r>
+    </w:p>
+    <w:p>
+      <w:r>
+        <w:t>The logit transformation is shown in Figure 6.14. Below, we rewrite Equation (6.19) using the logit transformation of pi: logepi 1−pi= β0 + β1x</w:t>
       </w:r>
       <w:proofErr w:type="gramStart"/>
       <w:r>
@@ -4600,13 +4682,7 @@
       </w:r>
       <w:proofErr w:type="gramEnd"/>
       <w:r>
-        <w:t xml:space="preserve"> listed in the To ﬁeld of the email. The following logistic regression model was ﬁt using statistical software: log</w:t>
-      </w:r>
-      <w:r>
-        <w:t> pi 1−pi</w:t>
-      </w:r>
-      <w:r>
-        <w:t xml:space="preserve">= −2.12−1.81×to multiple If an email is randomly selected and it has just one address in the </w:t>
+        <w:t xml:space="preserve"> listed in the To ﬁeld of the email. The following logistic regression model was ﬁt using statistical software: logpi 1−pi= −2.12−1.81×to multiple If an email is randomly selected and it has just one address in the </w:t>
       </w:r>
       <w:proofErr w:type="gramStart"/>
       <w:r>
@@ -8036,13 +8112,7 @@
     </w:p>
     <w:p>
       <w:r>
-        <w:t>(a) The data provided in the previous exercise are shown in the plot. The logistic model ﬁt to these data may be written as log</w:t>
-      </w:r>
-      <w:r>
-        <w:t> ˆ p 1− ˆ p</w:t>
-      </w:r>
-      <w:r>
-        <w:t xml:space="preserve">= 11.6630−0.2162×Temperature where ˆ p is the model-estimated probability that an O-ring will become damaged. Use the model to calculate the probability that an O-ring will become damaged at each of the following ambient temperatures: 51, 53, and 55 degrees </w:t>
+        <w:t xml:space="preserve">(a) The data provided in the previous exercise are shown in the plot. The logistic model ﬁt to these data may be written as logˆ p 1− ˆ p= 11.6630−0.2162×Temperature where ˆ p is the model-estimated probability that an O-ring will become damaged. Use the model to calculate the probability that an O-ring will become damaged at each of the following ambient temperatures: 51, 53, and 55 degrees </w:t>
       </w:r>
       <w:r>
         <w:lastRenderedPageBreak/>
@@ -8066,6 +8136,7 @@
       <w:r>
         <w:t xml:space="preserve"> note any assumptions that are required to accept the model’s validity.</w:t>
       </w:r>
+      <w:bookmarkEnd w:id="0"/>
     </w:p>
     <w:sectPr>
       <w:pgSz w:w="12240" w:h="15840"/>
@@ -8082,7 +8153,7 @@
   <w:abstractNum w:abstractNumId="0" w15:restartNumberingAfterBreak="0">
     <w:nsid w:val="FFFFFF89"/>
     <w:multiLevelType w:val="singleLevel"/>
-    <w:tmpl w:val="E64452F8"/>
+    <w:tmpl w:val="34564C5A"/>
     <w:lvl w:ilvl="0">
       <w:start w:val="1"/>
       <w:numFmt w:val="bullet"/>

</xml_diff>